<commit_message>
update De cuong and slide
</commit_message>
<xml_diff>
--- a/De Cuong/cau truc/cau truc.docx
+++ b/De Cuong/cau truc/cau truc.docx
@@ -3,6 +3,66 @@
 <w:document xmlns:ve="http://schemas.openxmlformats.org/markup-compatibility/2006" xmlns:o="urn:schemas-microsoft-com:office:office" xmlns:r="http://schemas.openxmlformats.org/officeDocument/2006/relationships" xmlns:m="http://schemas.openxmlformats.org/officeDocument/2006/math" xmlns:v="urn:schemas-microsoft-com:vml" xmlns:wp="http://schemas.openxmlformats.org/drawingml/2006/wordprocessingDrawing" xmlns:w10="urn:schemas-microsoft-com:office:word" xmlns:w="http://schemas.openxmlformats.org/wordprocessingml/2006/main" xmlns:wne="http://schemas.microsoft.com/office/word/2006/wordml">
   <w:body>
     <w:p>
+      <w:r>
+        <w:rPr>
+          <w:noProof/>
+        </w:rPr>
+        <w:pict>
+          <v:roundrect id="_x0000_s1051" style="position:absolute;margin-left:215.25pt;margin-top:258pt;width:72.75pt;height:58.5pt;z-index:251678720" arcsize="10923f">
+            <v:textbox>
+              <w:txbxContent>
+                <w:p>
+                  <w:pPr>
+                    <w:rPr>
+                      <w:b/>
+                      <w:sz w:val="32"/>
+                      <w:szCs w:val="32"/>
+                    </w:rPr>
+                  </w:pPr>
+                  <w:r>
+                    <w:rPr>
+                      <w:b/>
+                      <w:sz w:val="32"/>
+                      <w:szCs w:val="32"/>
+                    </w:rPr>
+                    <w:t>Process Answer</w:t>
+                  </w:r>
+                </w:p>
+              </w:txbxContent>
+            </v:textbox>
+          </v:roundrect>
+        </w:pict>
+      </w:r>
+      <w:r>
+        <w:rPr>
+          <w:noProof/>
+        </w:rPr>
+        <w:pict>
+          <v:shapetype id="_x0000_t22" coordsize="21600,21600" o:spt="22" adj="5400" path="m10800,qx0@1l0@2qy10800,21600,21600@2l21600@1qy10800,xem0@1qy10800@0,21600@1nfe">
+            <v:formulas>
+              <v:f eqn="val #0"/>
+              <v:f eqn="prod #0 1 2"/>
+              <v:f eqn="sum height 0 @1"/>
+            </v:formulas>
+            <v:path o:extrusionok="f" gradientshapeok="t" o:connecttype="custom" o:connectlocs="10800,@0;10800,0;0,10800;10800,21600;21600,10800" o:connectangles="270,270,180,90,0" textboxrect="0,@0,21600,@2"/>
+            <v:handles>
+              <v:h position="center,#0" yrange="0,10800"/>
+            </v:handles>
+            <o:complex v:ext="view"/>
+          </v:shapetype>
+          <v:shape id="_x0000_s1035" type="#_x0000_t22" style="position:absolute;margin-left:83.95pt;margin-top:478.5pt;width:63pt;height:72.75pt;z-index:251665408">
+            <v:textbox>
+              <w:txbxContent>
+                <w:p>
+                  <w:r>
+                    <w:t>Ontology</w:t>
+                  </w:r>
+                </w:p>
+              </w:txbxContent>
+            </v:textbox>
+          </v:shape>
+        </w:pict>
+      </w:r>
       <w:r>
         <w:rPr>
           <w:noProof/>
@@ -24,7 +84,7 @@
               <v:h position="#0,#1" xrange="0,10800" yrange="0,10800"/>
             </v:handles>
           </v:shapetype>
-          <v:shape id="_x0000_s1047" type="#_x0000_t70" style="position:absolute;margin-left:276.75pt;margin-top:438.75pt;width:20.25pt;height:36pt;z-index:251676672">
+          <v:shape id="_x0000_s1041" type="#_x0000_t70" style="position:absolute;margin-left:105.75pt;margin-top:438.75pt;width:20.25pt;height:36pt;z-index:251671552">
             <v:textbox style="layout-flow:vertical-ideographic"/>
           </v:shape>
         </w:pict>
@@ -50,7 +110,7 @@
               <v:h position="#1,#0" xrange="0,10800" yrange="0,21600"/>
             </v:handles>
           </v:shapetype>
-          <v:shape id="_x0000_s1046" type="#_x0000_t67" style="position:absolute;margin-left:272.2pt;margin-top:311.25pt;width:30.05pt;height:90pt;z-index:251675648">
+          <v:shape id="_x0000_s1039" type="#_x0000_t67" style="position:absolute;margin-left:102.75pt;margin-top:303.75pt;width:22.5pt;height:25.5pt;z-index:251669504">
             <v:textbox style="layout-flow:vertical-ideographic"/>
           </v:shape>
         </w:pict>
@@ -60,7 +120,7 @@
           <w:noProof/>
         </w:rPr>
         <w:pict>
-          <v:shape id="_x0000_s1045" type="#_x0000_t67" style="position:absolute;margin-left:240.7pt;margin-top:167.1pt;width:31.5pt;height:98.45pt;rotation:-2497706fd;z-index:251674624">
+          <v:shape id="_x0000_s1040" type="#_x0000_t67" style="position:absolute;margin-left:103.5pt;margin-top:373.5pt;width:22.5pt;height:27.75pt;z-index:251670528">
             <v:textbox style="layout-flow:vertical-ideographic"/>
           </v:shape>
         </w:pict>
@@ -70,7 +130,7 @@
           <w:noProof/>
         </w:rPr>
         <w:pict>
-          <v:roundrect id="_x0000_s1044" style="position:absolute;margin-left:222.75pt;margin-top:401.25pt;width:147pt;height:37.5pt;z-index:251673600" arcsize="10923f">
+          <v:roundrect id="_x0000_s1033" style="position:absolute;margin-left:51.75pt;margin-top:401.25pt;width:156pt;height:37.5pt;z-index:251664384" arcsize="10923f">
             <v:textbox>
               <w:txbxContent>
                 <w:p>
@@ -88,6 +148,205 @@
                       <w:sz w:val="32"/>
                       <w:szCs w:val="32"/>
                     </w:rPr>
+                    <w:t>Interact Ontology</w:t>
+                  </w:r>
+                </w:p>
+              </w:txbxContent>
+            </v:textbox>
+          </v:roundrect>
+        </w:pict>
+      </w:r>
+      <w:r>
+        <w:rPr>
+          <w:noProof/>
+        </w:rPr>
+        <w:pict>
+          <v:roundrect id="_x0000_s1032" style="position:absolute;margin-left:51.75pt;margin-top:329.25pt;width:156pt;height:44.25pt;z-index:251663360" arcsize="10923f">
+            <v:textbox>
+              <w:txbxContent>
+                <w:p>
+                  <w:pPr>
+                    <w:jc w:val="center"/>
+                    <w:rPr>
+                      <w:b/>
+                      <w:sz w:val="32"/>
+                      <w:szCs w:val="32"/>
+                    </w:rPr>
+                  </w:pPr>
+                  <w:r>
+                    <w:rPr>
+                      <w:b/>
+                      <w:sz w:val="32"/>
+                      <w:szCs w:val="32"/>
+                    </w:rPr>
+                    <w:t>Generate Query</w:t>
+                  </w:r>
+                </w:p>
+              </w:txbxContent>
+            </v:textbox>
+          </v:roundrect>
+        </w:pict>
+      </w:r>
+      <w:r>
+        <w:rPr>
+          <w:noProof/>
+        </w:rPr>
+        <w:pict>
+          <v:roundrect id="_x0000_s1031" style="position:absolute;margin-left:51.75pt;margin-top:258pt;width:156pt;height:45.75pt;z-index:251662336" arcsize="10923f">
+            <v:textbox>
+              <w:txbxContent>
+                <w:p>
+                  <w:pPr>
+                    <w:jc w:val="center"/>
+                    <w:rPr>
+                      <w:b/>
+                      <w:sz w:val="32"/>
+                      <w:szCs w:val="32"/>
+                    </w:rPr>
+                  </w:pPr>
+                  <w:r>
+                    <w:rPr>
+                      <w:b/>
+                      <w:sz w:val="32"/>
+                      <w:szCs w:val="32"/>
+                    </w:rPr>
+                    <w:t>A</w:t>
+                  </w:r>
+                  <w:r>
+                    <w:rPr>
+                      <w:b/>
+                      <w:sz w:val="32"/>
+                      <w:szCs w:val="32"/>
+                    </w:rPr>
+                    <w:t xml:space="preserve">nalysis and </w:t>
+                  </w:r>
+                  <w:r>
+                    <w:rPr>
+                      <w:b/>
+                      <w:sz w:val="32"/>
+                      <w:szCs w:val="32"/>
+                    </w:rPr>
+                    <w:t>P</w:t>
+                  </w:r>
+                  <w:r>
+                    <w:rPr>
+                      <w:b/>
+                      <w:sz w:val="32"/>
+                      <w:szCs w:val="32"/>
+                    </w:rPr>
+                    <w:t>rocess</w:t>
+                  </w:r>
+                </w:p>
+              </w:txbxContent>
+            </v:textbox>
+          </v:roundrect>
+        </w:pict>
+      </w:r>
+      <w:r>
+        <w:rPr>
+          <w:noProof/>
+        </w:rPr>
+        <w:pict>
+          <v:roundrect id="_x0000_s1049" style="position:absolute;margin-left:-27pt;margin-top:245.25pt;width:71.25pt;height:193.5pt;z-index:251677696;v-text-anchor:middle" arcsize="10923f">
+            <v:textbox>
+              <w:txbxContent>
+                <w:p>
+                  <w:pPr>
+                    <w:jc w:val="center"/>
+                    <w:rPr>
+                      <w:b/>
+                      <w:sz w:val="36"/>
+                      <w:szCs w:val="36"/>
+                    </w:rPr>
+                  </w:pPr>
+                  <w:r>
+                    <w:rPr>
+                      <w:b/>
+                      <w:sz w:val="36"/>
+                      <w:szCs w:val="36"/>
+                    </w:rPr>
+                    <w:t>GATE</w:t>
+                  </w:r>
+                </w:p>
+              </w:txbxContent>
+            </v:textbox>
+          </v:roundrect>
+        </w:pict>
+      </w:r>
+      <w:r>
+        <w:rPr>
+          <w:noProof/>
+        </w:rPr>
+        <w:pict>
+          <v:shape id="_x0000_s1045" type="#_x0000_t67" style="position:absolute;margin-left:302.25pt;margin-top:167.1pt;width:31.5pt;height:98.45pt;rotation:-2497706fd;z-index:251674624">
+            <v:textbox style="layout-flow:vertical-ideographic"/>
+          </v:shape>
+        </w:pict>
+      </w:r>
+      <w:r>
+        <w:rPr>
+          <w:noProof/>
+        </w:rPr>
+        <w:pict>
+          <v:shape id="_x0000_s1046" type="#_x0000_t67" style="position:absolute;margin-left:339.7pt;margin-top:311.25pt;width:30.05pt;height:90pt;z-index:251675648">
+            <v:textbox style="layout-flow:vertical-ideographic"/>
+          </v:shape>
+        </w:pict>
+      </w:r>
+      <w:r>
+        <w:rPr>
+          <w:noProof/>
+        </w:rPr>
+        <w:pict>
+          <v:roundrect id="_x0000_s1042" style="position:absolute;margin-left:294pt;margin-top:258pt;width:120.75pt;height:53.25pt;z-index:251672576" arcsize="10923f">
+            <v:textbox>
+              <w:txbxContent>
+                <w:p>
+                  <w:pPr>
+                    <w:jc w:val="center"/>
+                    <w:rPr>
+                      <w:b/>
+                      <w:sz w:val="32"/>
+                      <w:szCs w:val="32"/>
+                    </w:rPr>
+                  </w:pPr>
+                  <w:r>
+                    <w:rPr>
+                      <w:b/>
+                      <w:sz w:val="32"/>
+                      <w:szCs w:val="32"/>
+                    </w:rPr>
+                    <w:t>Search metadata</w:t>
+                  </w:r>
+                </w:p>
+              </w:txbxContent>
+            </v:textbox>
+          </v:roundrect>
+        </w:pict>
+      </w:r>
+      <w:r>
+        <w:rPr>
+          <w:noProof/>
+        </w:rPr>
+        <w:pict>
+          <v:roundrect id="_x0000_s1044" style="position:absolute;margin-left:4in;margin-top:401.25pt;width:142.5pt;height:37.5pt;z-index:251673600" arcsize="10923f">
+            <v:textbox>
+              <w:txbxContent>
+                <w:p>
+                  <w:pPr>
+                    <w:jc w:val="center"/>
+                    <w:rPr>
+                      <w:b/>
+                      <w:sz w:val="32"/>
+                      <w:szCs w:val="32"/>
+                    </w:rPr>
+                  </w:pPr>
+                  <w:r>
+                    <w:rPr>
+                      <w:b/>
+                      <w:sz w:val="32"/>
+                      <w:szCs w:val="32"/>
+                    </w:rPr>
                     <w:t xml:space="preserve">Interact </w:t>
                   </w:r>
                   <w:r>
@@ -109,30 +368,133 @@
           <w:noProof/>
         </w:rPr>
         <w:pict>
-          <v:roundrect id="_x0000_s1042" style="position:absolute;margin-left:225.75pt;margin-top:258pt;width:120.75pt;height:53.25pt;z-index:251672576" arcsize="10923f">
+          <v:shape id="_x0000_s1047" type="#_x0000_t70" style="position:absolute;margin-left:349.5pt;margin-top:438.75pt;width:20.25pt;height:36pt;z-index:251676672">
+            <v:textbox style="layout-flow:vertical-ideographic"/>
+          </v:shape>
+        </w:pict>
+      </w:r>
+      <w:r>
+        <w:rPr>
+          <w:noProof/>
+        </w:rPr>
+        <w:pict>
+          <v:shape id="_x0000_s1036" type="#_x0000_t22" style="position:absolute;margin-left:330pt;margin-top:478.5pt;width:63pt;height:72.75pt;z-index:251666432">
             <v:textbox>
               <w:txbxContent>
                 <w:p>
+                  <w:r>
+                    <w:t>Database Metadata</w:t>
+                  </w:r>
+                </w:p>
+              </w:txbxContent>
+            </v:textbox>
+          </v:shape>
+        </w:pict>
+      </w:r>
+      <w:r>
+        <w:rPr>
+          <w:noProof/>
+        </w:rPr>
+        <w:pict>
+          <v:rect id="_x0000_s1026" style="position:absolute;margin-left:-38.25pt;margin-top:-3pt;width:474.75pt;height:57.6pt;z-index:251658240;v-text-anchor:middle" fillcolor="#9bbb59 [3206]" strokecolor="#f2f2f2 [3041]" strokeweight="3pt">
+            <v:shadow on="t" type="perspective" color="#4e6128 [1606]" opacity=".5" offset="1pt" offset2="-1pt"/>
+            <v:textbox style="mso-next-textbox:#_x0000_s1026">
+              <w:txbxContent>
+                <w:p>
                   <w:pPr>
                     <w:jc w:val="center"/>
                     <w:rPr>
                       <w:b/>
-                      <w:sz w:val="32"/>
-                      <w:szCs w:val="32"/>
-                    </w:rPr>
-                  </w:pPr>
-                  <w:r>
-                    <w:rPr>
-                      <w:b/>
-                      <w:sz w:val="32"/>
-                      <w:szCs w:val="32"/>
-                    </w:rPr>
-                    <w:t>Search metadata</w:t>
-                  </w:r>
-                </w:p>
-              </w:txbxContent>
-            </v:textbox>
-          </v:roundrect>
+                      <w:sz w:val="36"/>
+                      <w:szCs w:val="36"/>
+                    </w:rPr>
+                  </w:pPr>
+                  <w:r>
+                    <w:rPr>
+                      <w:b/>
+                      <w:sz w:val="36"/>
+                      <w:szCs w:val="36"/>
+                    </w:rPr>
+                    <w:t>HTML/ JSP pages</w:t>
+                  </w:r>
+                </w:p>
+              </w:txbxContent>
+            </v:textbox>
+          </v:rect>
+        </w:pict>
+      </w:r>
+      <w:r>
+        <w:rPr>
+          <w:noProof/>
+        </w:rPr>
+        <w:pict>
+          <v:rect id="_x0000_s1028" style="position:absolute;margin-left:-38.25pt;margin-top:88.5pt;width:474.75pt;height:106.5pt;z-index:251659264" fillcolor="#9bbb59 [3206]" strokecolor="#f2f2f2 [3041]" strokeweight="3pt">
+            <v:shadow on="t" type="perspective" color="#4e6128 [1606]" opacity=".5" offset="1pt" offset2="-1pt"/>
+            <v:textbox style="mso-next-textbox:#_x0000_s1028">
+              <w:txbxContent>
+                <w:p>
+                  <w:pPr>
+                    <w:jc w:val="center"/>
+                    <w:rPr>
+                      <w:b/>
+                      <w:sz w:val="36"/>
+                      <w:szCs w:val="36"/>
+                    </w:rPr>
+                  </w:pPr>
+                  <w:r>
+                    <w:rPr>
+                      <w:b/>
+                      <w:sz w:val="36"/>
+                      <w:szCs w:val="36"/>
+                    </w:rPr>
+                    <w:t>Struts Framework</w:t>
+                  </w:r>
+                </w:p>
+              </w:txbxContent>
+            </v:textbox>
+          </v:rect>
+        </w:pict>
+      </w:r>
+      <w:r>
+        <w:rPr>
+          <w:noProof/>
+        </w:rPr>
+        <w:pict>
+          <v:rect id="_x0000_s1030" style="position:absolute;margin-left:-38.25pt;margin-top:222pt;width:474.75pt;height:227.25pt;z-index:251661312" fillcolor="#c0504d [3205]" strokecolor="#f2f2f2 [3041]" strokeweight="3pt">
+            <v:shadow on="t" type="perspective" color="#622423 [1605]" opacity=".5" offset="1pt" offset2="-1pt"/>
+            <v:textbox style="mso-next-textbox:#_x0000_s1030">
+              <w:txbxContent>
+                <w:p>
+                  <w:pPr>
+                    <w:jc w:val="center"/>
+                    <w:rPr>
+                      <w:b/>
+                      <w:sz w:val="36"/>
+                      <w:szCs w:val="36"/>
+                    </w:rPr>
+                  </w:pPr>
+                  <w:r>
+                    <w:rPr>
+                      <w:b/>
+                      <w:sz w:val="36"/>
+                      <w:szCs w:val="36"/>
+                    </w:rPr>
+                    <w:t>Core</w:t>
+                  </w:r>
+                </w:p>
+                <w:p>
+                  <w:pPr>
+                    <w:jc w:val="center"/>
+                    <w:rPr>
+                      <w:b/>
+                      <w:sz w:val="36"/>
+                      <w:szCs w:val="36"/>
+                    </w:rPr>
+                  </w:pPr>
+                </w:p>
+              </w:txbxContent>
+            </v:textbox>
+          </v:rect>
         </w:pict>
       </w:r>
       <w:r>
@@ -150,188 +512,6 @@
           <w:noProof/>
         </w:rPr>
         <w:pict>
-          <v:shape id="_x0000_s1041" type="#_x0000_t70" style="position:absolute;margin-left:125.25pt;margin-top:438.75pt;width:20.25pt;height:36pt;z-index:251671552">
-            <v:textbox style="layout-flow:vertical-ideographic"/>
-          </v:shape>
-        </w:pict>
-      </w:r>
-      <w:r>
-        <w:rPr>
-          <w:noProof/>
-        </w:rPr>
-        <w:pict>
-          <v:shapetype id="_x0000_t22" coordsize="21600,21600" o:spt="22" adj="5400" path="m10800,qx0@1l0@2qy10800,21600,21600@2l21600@1qy10800,xem0@1qy10800@0,21600@1nfe">
-            <v:formulas>
-              <v:f eqn="val #0"/>
-              <v:f eqn="prod #0 1 2"/>
-              <v:f eqn="sum height 0 @1"/>
-            </v:formulas>
-            <v:path o:extrusionok="f" gradientshapeok="t" o:connecttype="custom" o:connectlocs="10800,@0;10800,0;0,10800;10800,21600;21600,10800" o:connectangles="270,270,180,90,0" textboxrect="0,@0,21600,@2"/>
-            <v:handles>
-              <v:h position="center,#0" yrange="0,10800"/>
-            </v:handles>
-            <o:complex v:ext="view"/>
-          </v:shapetype>
-          <v:shape id="_x0000_s1036" type="#_x0000_t22" style="position:absolute;margin-left:255pt;margin-top:474.75pt;width:63pt;height:72.75pt;z-index:251666432">
-            <v:textbox>
-              <w:txbxContent>
-                <w:p>
-                  <w:r>
-                    <w:t>Database Metadata</w:t>
-                  </w:r>
-                </w:p>
-              </w:txbxContent>
-            </v:textbox>
-          </v:shape>
-        </w:pict>
-      </w:r>
-      <w:r>
-        <w:rPr>
-          <w:noProof/>
-        </w:rPr>
-        <w:pict>
-          <v:shape id="_x0000_s1035" type="#_x0000_t22" style="position:absolute;margin-left:103.5pt;margin-top:474.75pt;width:63pt;height:72.75pt;z-index:251665408">
-            <v:textbox>
-              <w:txbxContent>
-                <w:p>
-                  <w:r>
-                    <w:t>Ontology</w:t>
-                  </w:r>
-                </w:p>
-              </w:txbxContent>
-            </v:textbox>
-          </v:shape>
-        </w:pict>
-      </w:r>
-      <w:r>
-        <w:rPr>
-          <w:noProof/>
-        </w:rPr>
-        <w:pict>
-          <v:shape id="_x0000_s1040" type="#_x0000_t67" style="position:absolute;margin-left:125.25pt;margin-top:373.5pt;width:22.5pt;height:27.75pt;z-index:251670528">
-            <v:textbox style="layout-flow:vertical-ideographic"/>
-          </v:shape>
-        </w:pict>
-      </w:r>
-      <w:r>
-        <w:rPr>
-          <w:noProof/>
-        </w:rPr>
-        <w:pict>
-          <v:shape id="_x0000_s1039" type="#_x0000_t67" style="position:absolute;margin-left:125.25pt;margin-top:303.75pt;width:22.5pt;height:25.5pt;z-index:251669504">
-            <v:textbox style="layout-flow:vertical-ideographic"/>
-          </v:shape>
-        </w:pict>
-      </w:r>
-      <w:r>
-        <w:rPr>
-          <w:noProof/>
-        </w:rPr>
-        <w:pict>
-          <v:roundrect id="_x0000_s1033" style="position:absolute;margin-left:59.25pt;margin-top:401.25pt;width:156pt;height:37.5pt;z-index:251664384" arcsize="10923f">
-            <v:textbox>
-              <w:txbxContent>
-                <w:p>
-                  <w:pPr>
-                    <w:jc w:val="center"/>
-                    <w:rPr>
-                      <w:b/>
-                      <w:sz w:val="32"/>
-                      <w:szCs w:val="32"/>
-                    </w:rPr>
-                  </w:pPr>
-                  <w:r>
-                    <w:rPr>
-                      <w:b/>
-                      <w:sz w:val="32"/>
-                      <w:szCs w:val="32"/>
-                    </w:rPr>
-                    <w:t>Interact Ontology</w:t>
-                  </w:r>
-                </w:p>
-              </w:txbxContent>
-            </v:textbox>
-          </v:roundrect>
-        </w:pict>
-      </w:r>
-      <w:r>
-        <w:rPr>
-          <w:noProof/>
-        </w:rPr>
-        <w:pict>
-          <v:roundrect id="_x0000_s1032" style="position:absolute;margin-left:59.25pt;margin-top:329.25pt;width:156pt;height:44.25pt;z-index:251663360" arcsize="10923f">
-            <v:textbox>
-              <w:txbxContent>
-                <w:p>
-                  <w:pPr>
-                    <w:jc w:val="center"/>
-                    <w:rPr>
-                      <w:b/>
-                      <w:sz w:val="32"/>
-                      <w:szCs w:val="32"/>
-                    </w:rPr>
-                  </w:pPr>
-                  <w:r>
-                    <w:rPr>
-                      <w:b/>
-                      <w:sz w:val="32"/>
-                      <w:szCs w:val="32"/>
-                    </w:rPr>
-                    <w:t>Generate Query</w:t>
-                  </w:r>
-                </w:p>
-              </w:txbxContent>
-            </v:textbox>
-          </v:roundrect>
-        </w:pict>
-      </w:r>
-      <w:r>
-        <w:rPr>
-          <w:noProof/>
-        </w:rPr>
-        <w:pict>
-          <v:rect id="_x0000_s1030" style="position:absolute;margin-left:38.25pt;margin-top:222pt;width:343.5pt;height:227.25pt;z-index:251661312" fillcolor="#c0504d [3205]" strokecolor="#f2f2f2 [3041]" strokeweight="3pt">
-            <v:shadow on="t" type="perspective" color="#622423 [1605]" opacity=".5" offset="1pt" offset2="-1pt"/>
-            <v:textbox style="mso-next-textbox:#_x0000_s1030">
-              <w:txbxContent>
-                <w:p>
-                  <w:pPr>
-                    <w:jc w:val="center"/>
-                    <w:rPr>
-                      <w:b/>
-                      <w:sz w:val="36"/>
-                      <w:szCs w:val="36"/>
-                    </w:rPr>
-                  </w:pPr>
-                  <w:r>
-                    <w:rPr>
-                      <w:b/>
-                      <w:sz w:val="36"/>
-                      <w:szCs w:val="36"/>
-                    </w:rPr>
-                    <w:t>Core</w:t>
-                  </w:r>
-                </w:p>
-                <w:p>
-                  <w:pPr>
-                    <w:jc w:val="center"/>
-                    <w:rPr>
-                      <w:b/>
-                      <w:sz w:val="36"/>
-                      <w:szCs w:val="36"/>
-                    </w:rPr>
-                  </w:pPr>
-                </w:p>
-              </w:txbxContent>
-            </v:textbox>
-          </v:rect>
-        </w:pict>
-      </w:r>
-      <w:r>
-        <w:rPr>
-          <w:noProof/>
-        </w:rPr>
-        <w:pict>
           <v:shape id="_x0000_s1038" type="#_x0000_t67" style="position:absolute;margin-left:192pt;margin-top:54.6pt;width:30.75pt;height:38.4pt;z-index:251668480">
             <v:textbox style="layout-flow:vertical-ideographic"/>
           </v:shape>
@@ -342,93 +522,6 @@
           <w:noProof/>
         </w:rPr>
         <w:pict>
-          <v:roundrect id="_x0000_s1031" style="position:absolute;margin-left:59.25pt;margin-top:258pt;width:156pt;height:45.75pt;z-index:251662336" arcsize="10923f">
-            <v:textbox>
-              <w:txbxContent>
-                <w:p>
-                  <w:pPr>
-                    <w:jc w:val="center"/>
-                    <w:rPr>
-                      <w:b/>
-                      <w:sz w:val="32"/>
-                      <w:szCs w:val="32"/>
-                    </w:rPr>
-                  </w:pPr>
-                  <w:r>
-                    <w:rPr>
-                      <w:b/>
-                      <w:sz w:val="32"/>
-                      <w:szCs w:val="32"/>
-                    </w:rPr>
-                    <w:t>A</w:t>
-                  </w:r>
-                  <w:r>
-                    <w:rPr>
-                      <w:b/>
-                      <w:sz w:val="32"/>
-                      <w:szCs w:val="32"/>
-                    </w:rPr>
-                    <w:t xml:space="preserve">nalysis and </w:t>
-                  </w:r>
-                  <w:r>
-                    <w:rPr>
-                      <w:b/>
-                      <w:sz w:val="32"/>
-                      <w:szCs w:val="32"/>
-                    </w:rPr>
-                    <w:t>P</w:t>
-                  </w:r>
-                  <w:r>
-                    <w:rPr>
-                      <w:b/>
-                      <w:sz w:val="32"/>
-                      <w:szCs w:val="32"/>
-                    </w:rPr>
-                    <w:t>rocess</w:t>
-                  </w:r>
-                </w:p>
-              </w:txbxContent>
-            </v:textbox>
-          </v:roundrect>
-        </w:pict>
-      </w:r>
-      <w:r>
-        <w:rPr>
-          <w:noProof/>
-        </w:rPr>
-        <w:pict>
-          <v:rect id="_x0000_s1028" style="position:absolute;margin-left:38.25pt;margin-top:88.5pt;width:343.5pt;height:106.5pt;z-index:251659264" fillcolor="#9bbb59 [3206]" strokecolor="#f2f2f2 [3041]" strokeweight="3pt">
-            <v:shadow on="t" type="perspective" color="#4e6128 [1606]" opacity=".5" offset="1pt" offset2="-1pt"/>
-            <v:textbox style="mso-next-textbox:#_x0000_s1028">
-              <w:txbxContent>
-                <w:p>
-                  <w:pPr>
-                    <w:jc w:val="center"/>
-                    <w:rPr>
-                      <w:b/>
-                      <w:sz w:val="36"/>
-                      <w:szCs w:val="36"/>
-                    </w:rPr>
-                  </w:pPr>
-                  <w:r>
-                    <w:rPr>
-                      <w:b/>
-                      <w:sz w:val="36"/>
-                      <w:szCs w:val="36"/>
-                    </w:rPr>
-                    <w:t>Struts Framework</w:t>
-                  </w:r>
-                </w:p>
-              </w:txbxContent>
-            </v:textbox>
-          </v:rect>
-        </w:pict>
-      </w:r>
-      <w:r>
-        <w:rPr>
-          <w:noProof/>
-        </w:rPr>
-        <w:pict>
           <v:roundrect id="_x0000_s1029" style="position:absolute;margin-left:93.75pt;margin-top:132pt;width:228pt;height:40.5pt;z-index:251660288;v-text-anchor:middle" arcsize="10923f">
             <v:textbox>
               <w:txbxContent>
@@ -453,38 +546,6 @@
               </w:txbxContent>
             </v:textbox>
           </v:roundrect>
-        </w:pict>
-      </w:r>
-      <w:r>
-        <w:rPr>
-          <w:noProof/>
-        </w:rPr>
-        <w:pict>
-          <v:rect id="_x0000_s1026" style="position:absolute;margin-left:38.25pt;margin-top:-3pt;width:343.5pt;height:57.6pt;z-index:251658240;v-text-anchor:middle" fillcolor="#9bbb59 [3206]" strokecolor="#f2f2f2 [3041]" strokeweight="3pt">
-            <v:shadow on="t" type="perspective" color="#4e6128 [1606]" opacity=".5" offset="1pt" offset2="-1pt"/>
-            <v:textbox style="mso-next-textbox:#_x0000_s1026">
-              <w:txbxContent>
-                <w:p>
-                  <w:pPr>
-                    <w:jc w:val="center"/>
-                    <w:rPr>
-                      <w:b/>
-                      <w:sz w:val="36"/>
-                      <w:szCs w:val="36"/>
-                    </w:rPr>
-                  </w:pPr>
-                  <w:r>
-                    <w:rPr>
-                      <w:b/>
-                      <w:sz w:val="36"/>
-                      <w:szCs w:val="36"/>
-                    </w:rPr>
-                    <w:t>HTML/ JSP pages</w:t>
-                  </w:r>
-                </w:p>
-              </w:txbxContent>
-            </v:textbox>
-          </v:rect>
         </w:pict>
       </w:r>
     </w:p>

</xml_diff>